<commit_message>
edit 3th slide and fix visualize errors
</commit_message>
<xml_diff>
--- a/report-slide/LamViecNhom.docx
+++ b/report-slide/LamViecNhom.docx
@@ -413,8 +413,6 @@
                               </w:rPr>
                               <w:t xml:space="preserve"> Khoa học dữ liệu.</w:t>
                             </w:r>
-                            <w:bookmarkStart w:id="0" w:name="_GoBack"/>
-                            <w:bookmarkEnd w:id="0"/>
                           </w:p>
                           <w:p>
                             <w:pPr>
@@ -1653,7 +1651,19 @@
               <w:rPr>
                 <w:rFonts w:cs="Segoe UI"/>
               </w:rPr>
-              <w:t>Suy nghĩ, lựa chọn đề tài và thử thu thập các nguồn data cần thiết.</w:t>
+              <w:t xml:space="preserve">Suy nghĩ, lựa chọn đề tài và </w:t>
+            </w:r>
+            <w:r>
+              <w:rPr>
+                <w:rFonts w:cs="Segoe UI"/>
+              </w:rPr>
+              <w:t xml:space="preserve">code để </w:t>
+            </w:r>
+            <w:r>
+              <w:rPr>
+                <w:rFonts w:cs="Segoe UI"/>
+              </w:rPr>
+              <w:t>thử thu thập các nguồn data cần thiết.</w:t>
             </w:r>
           </w:p>
         </w:tc>
@@ -1885,7 +1895,7 @@
       <w:tr>
         <w:trPr>
           <w:cnfStyle w:val="000000010000" w:firstRow="0" w:lastRow="0" w:firstColumn="0" w:lastColumn="0" w:oddVBand="0" w:evenVBand="0" w:oddHBand="0" w:evenHBand="1" w:firstRowFirstColumn="0" w:firstRowLastColumn="0" w:lastRowFirstColumn="0" w:lastRowLastColumn="0"/>
-          <w:trHeight w:val="592"/>
+          <w:trHeight w:val="745"/>
         </w:trPr>
         <w:tc>
           <w:tcPr>
@@ -1985,7 +1995,31 @@
               <w:rPr>
                 <w:rFonts w:cs="Segoe UI"/>
               </w:rPr>
-              <w:t>Thu thập lại dữ liệu khác (có output chính xác).</w:t>
+              <w:t>Lựa chọn nguồn</w:t>
+            </w:r>
+            <w:r>
+              <w:rPr>
+                <w:rFonts w:cs="Segoe UI"/>
+              </w:rPr>
+              <w:t xml:space="preserve"> dữ liệu khác (có output chính xác)</w:t>
+            </w:r>
+            <w:r>
+              <w:rPr>
+                <w:rFonts w:cs="Segoe UI"/>
+              </w:rPr>
+              <w:t xml:space="preserve"> và code để thu thập dữ liệu</w:t>
+            </w:r>
+            <w:r>
+              <w:rPr>
+                <w:rFonts w:cs="Segoe UI"/>
+              </w:rPr>
+              <w:t xml:space="preserve"> đó</w:t>
+            </w:r>
+            <w:r>
+              <w:rPr>
+                <w:rFonts w:cs="Segoe UI"/>
+              </w:rPr>
+              <w:t>.</w:t>
             </w:r>
           </w:p>
         </w:tc>
@@ -2836,13 +2870,7 @@
               <w:rPr>
                 <w:rFonts w:ascii="Segoe UI" w:hAnsi="Segoe UI" w:cs="Segoe UI"/>
               </w:rPr>
-              <w:t>10</w:t>
-            </w:r>
-            <w:r>
-              <w:rPr>
-                <w:rFonts w:ascii="Segoe UI" w:hAnsi="Segoe UI" w:cs="Segoe UI"/>
-              </w:rPr>
-              <w:t>/01/2020</w:t>
+              <w:t>10/01/2020</w:t>
             </w:r>
           </w:p>
         </w:tc>
@@ -2989,10 +3017,10 @@
           <w:noProof/>
         </w:rPr>
         <w:drawing>
-          <wp:inline distT="0" distB="0" distL="0" distR="0" wp14:anchorId="01371F53" wp14:editId="74CB6D5E">
-            <wp:extent cx="5959868" cy="3631720"/>
-            <wp:effectExtent l="0" t="0" r="3175" b="6985"/>
-            <wp:docPr id="3" name="Picture 3"/>
+          <wp:inline distT="0" distB="0" distL="0" distR="0" wp14:anchorId="027F64FF" wp14:editId="6A2A1832">
+            <wp:extent cx="6400800" cy="4034155"/>
+            <wp:effectExtent l="0" t="0" r="0" b="4445"/>
+            <wp:docPr id="4" name="Picture 4"/>
             <wp:cNvGraphicFramePr>
               <a:graphicFrameLocks xmlns:a="http://schemas.openxmlformats.org/drawingml/2006/main" noChangeAspect="1"/>
             </wp:cNvGraphicFramePr>
@@ -3012,7 +3040,7 @@
                   <pic:spPr>
                     <a:xfrm>
                       <a:off x="0" y="0"/>
-                      <a:ext cx="5973206" cy="3639848"/>
+                      <a:ext cx="6400800" cy="4034155"/>
                     </a:xfrm>
                     <a:prstGeom prst="rect">
                       <a:avLst/>
@@ -3024,6 +3052,8 @@
           </wp:inline>
         </w:drawing>
       </w:r>
+      <w:bookmarkStart w:id="0" w:name="_GoBack"/>
+      <w:bookmarkEnd w:id="0"/>
     </w:p>
     <w:sectPr>
       <w:headerReference w:type="default" r:id="rId12"/>
@@ -7608,6 +7638,7 @@
     <w:rsid w:val="009D75F2"/>
     <w:rsid w:val="009E4B77"/>
     <w:rsid w:val="00A35759"/>
+    <w:rsid w:val="00A41CD8"/>
     <w:rsid w:val="00A57FF5"/>
     <w:rsid w:val="00A86767"/>
     <w:rsid w:val="00AA261C"/>
@@ -8425,7 +8456,7 @@
 </file>
 
 <file path=customXml/itemProps2.xml><?xml version="1.0" encoding="utf-8"?>
-<ds:datastoreItem xmlns:ds="http://schemas.openxmlformats.org/officeDocument/2006/customXml" ds:itemID="{3C7C4475-314C-470F-BF81-B6D165819ECE}">
+<ds:datastoreItem xmlns:ds="http://schemas.openxmlformats.org/officeDocument/2006/customXml" ds:itemID="{40E09655-EF35-404C-B682-D4BEE33FF508}">
   <ds:schemaRefs>
     <ds:schemaRef ds:uri="http://schemas.openxmlformats.org/officeDocument/2006/bibliography"/>
   </ds:schemaRefs>

</xml_diff>

<commit_message>
fix typy slide and teamwork file
</commit_message>
<xml_diff>
--- a/report-slide/LamViecNhom.docx
+++ b/report-slide/LamViecNhom.docx
@@ -405,7 +405,21 @@
                               <w:rPr>
                                 <w:rFonts w:cs="Segoe UI"/>
                               </w:rPr>
-                              <w:t xml:space="preserve"> để được các yêu cầu của đồ án môn học</w:t>
+                              <w:t xml:space="preserve"> để</w:t>
+                            </w:r>
+                            <w:r>
+                              <w:rPr>
+                                <w:rFonts w:cs="Segoe UI"/>
+                              </w:rPr>
+                              <w:t xml:space="preserve"> đáp ứng</w:t>
+                            </w:r>
+                            <w:bookmarkStart w:id="0" w:name="_GoBack"/>
+                            <w:bookmarkEnd w:id="0"/>
+                            <w:r>
+                              <w:rPr>
+                                <w:rFonts w:cs="Segoe UI"/>
+                              </w:rPr>
+                              <w:t xml:space="preserve"> được các yêu cầu của đồ án môn học</w:t>
                             </w:r>
                             <w:r>
                               <w:rPr>
@@ -614,7 +628,21 @@
                         <w:rPr>
                           <w:rFonts w:cs="Segoe UI"/>
                         </w:rPr>
-                        <w:t xml:space="preserve"> để được các yêu cầu của đồ án môn học</w:t>
+                        <w:t xml:space="preserve"> để</w:t>
+                      </w:r>
+                      <w:r>
+                        <w:rPr>
+                          <w:rFonts w:cs="Segoe UI"/>
+                        </w:rPr>
+                        <w:t xml:space="preserve"> đáp ứng</w:t>
+                      </w:r>
+                      <w:bookmarkStart w:id="1" w:name="_GoBack"/>
+                      <w:bookmarkEnd w:id="1"/>
+                      <w:r>
+                        <w:rPr>
+                          <w:rFonts w:cs="Segoe UI"/>
+                        </w:rPr>
+                        <w:t xml:space="preserve"> được các yêu cầu của đồ án môn học</w:t>
                       </w:r>
                       <w:r>
                         <w:rPr>
@@ -622,8 +650,6 @@
                         </w:rPr>
                         <w:t xml:space="preserve"> Khoa học dữ liệu.</w:t>
                       </w:r>
-                      <w:bookmarkStart w:id="1" w:name="_GoBack"/>
-                      <w:bookmarkEnd w:id="1"/>
                     </w:p>
                     <w:p>
                       <w:pPr>
@@ -1684,7 +1710,22 @@
               <w:rPr>
                 <w:rFonts w:cs="Segoe UI"/>
               </w:rPr>
-              <w:t>Cả 2</w:t>
+              <w:t>Đặng Phương Nam</w:t>
+            </w:r>
+          </w:p>
+          <w:p>
+            <w:pPr>
+              <w:jc w:val="center"/>
+              <w:cnfStyle w:val="000000100000" w:firstRow="0" w:lastRow="0" w:firstColumn="0" w:lastColumn="0" w:oddVBand="0" w:evenVBand="0" w:oddHBand="1" w:evenHBand="0" w:firstRowFirstColumn="0" w:firstRowLastColumn="0" w:lastRowFirstColumn="0" w:lastRowLastColumn="0"/>
+              <w:rPr>
+                <w:rFonts w:cs="Segoe UI"/>
+              </w:rPr>
+            </w:pPr>
+            <w:r>
+              <w:rPr>
+                <w:rFonts w:cs="Segoe UI"/>
+              </w:rPr>
+              <w:t>Lê Minh Nghĩa</w:t>
             </w:r>
           </w:p>
         </w:tc>
@@ -1887,7 +1928,22 @@
               <w:rPr>
                 <w:rFonts w:cs="Segoe UI"/>
               </w:rPr>
-              <w:t>Cả 2</w:t>
+              <w:t>Đặng Phương Nam</w:t>
+            </w:r>
+          </w:p>
+          <w:p>
+            <w:pPr>
+              <w:jc w:val="center"/>
+              <w:cnfStyle w:val="000000100000" w:firstRow="0" w:lastRow="0" w:firstColumn="0" w:lastColumn="0" w:oddVBand="0" w:evenVBand="0" w:oddHBand="1" w:evenHBand="0" w:firstRowFirstColumn="0" w:firstRowLastColumn="0" w:lastRowFirstColumn="0" w:lastRowLastColumn="0"/>
+              <w:rPr>
+                <w:rFonts w:cs="Segoe UI"/>
+              </w:rPr>
+            </w:pPr>
+            <w:r>
+              <w:rPr>
+                <w:rFonts w:cs="Segoe UI"/>
+              </w:rPr>
+              <w:t>Lê Minh Nghĩa</w:t>
             </w:r>
           </w:p>
         </w:tc>
@@ -2041,7 +2097,22 @@
               <w:rPr>
                 <w:rFonts w:cs="Segoe UI"/>
               </w:rPr>
-              <w:t>Cả 2</w:t>
+              <w:t>Đặng Phương Nam</w:t>
+            </w:r>
+          </w:p>
+          <w:p>
+            <w:pPr>
+              <w:jc w:val="center"/>
+              <w:cnfStyle w:val="000000010000" w:firstRow="0" w:lastRow="0" w:firstColumn="0" w:lastColumn="0" w:oddVBand="0" w:evenVBand="0" w:oddHBand="0" w:evenHBand="1" w:firstRowFirstColumn="0" w:firstRowLastColumn="0" w:lastRowFirstColumn="0" w:lastRowLastColumn="0"/>
+              <w:rPr>
+                <w:rFonts w:cs="Segoe UI"/>
+              </w:rPr>
+            </w:pPr>
+            <w:r>
+              <w:rPr>
+                <w:rFonts w:cs="Segoe UI"/>
+              </w:rPr>
+              <w:t>Lê Minh Nghĩa</w:t>
             </w:r>
           </w:p>
         </w:tc>
@@ -2177,7 +2248,22 @@
               <w:rPr>
                 <w:rFonts w:cs="Segoe UI"/>
               </w:rPr>
-              <w:t>Cả 2</w:t>
+              <w:t>Đặng Phương Nam</w:t>
+            </w:r>
+          </w:p>
+          <w:p>
+            <w:pPr>
+              <w:jc w:val="center"/>
+              <w:cnfStyle w:val="000000100000" w:firstRow="0" w:lastRow="0" w:firstColumn="0" w:lastColumn="0" w:oddVBand="0" w:evenVBand="0" w:oddHBand="1" w:evenHBand="0" w:firstRowFirstColumn="0" w:firstRowLastColumn="0" w:lastRowFirstColumn="0" w:lastRowLastColumn="0"/>
+              <w:rPr>
+                <w:rFonts w:cs="Segoe UI"/>
+              </w:rPr>
+            </w:pPr>
+            <w:r>
+              <w:rPr>
+                <w:rFonts w:cs="Segoe UI"/>
+              </w:rPr>
+              <w:t>Lê Minh Nghĩa</w:t>
             </w:r>
           </w:p>
         </w:tc>
@@ -2574,15 +2660,7 @@
               <w:rPr>
                 <w:rFonts w:cs="Segoe UI"/>
               </w:rPr>
-              <w:t>, trực quan hóa</w:t>
-            </w:r>
-            <w:bookmarkStart w:id="0" w:name="_GoBack"/>
-            <w:bookmarkEnd w:id="0"/>
-            <w:r>
-              <w:rPr>
-                <w:rFonts w:cs="Segoe UI"/>
-              </w:rPr>
-              <w:t xml:space="preserve"> độ lỗi và</w:t>
+              <w:t>, trực quan hóa độ lỗi và</w:t>
             </w:r>
             <w:r>
               <w:rPr>
@@ -2747,7 +2825,7 @@
       <w:tr>
         <w:trPr>
           <w:cnfStyle w:val="000000100000" w:firstRow="0" w:lastRow="0" w:firstColumn="0" w:lastColumn="0" w:oddVBand="0" w:evenVBand="0" w:oddHBand="1" w:evenHBand="0" w:firstRowFirstColumn="0" w:firstRowLastColumn="0" w:lastRowFirstColumn="0" w:lastRowLastColumn="0"/>
-          <w:trHeight w:val="502"/>
+          <w:trHeight w:val="628"/>
         </w:trPr>
         <w:tc>
           <w:tcPr>
@@ -2827,7 +2905,22 @@
               <w:rPr>
                 <w:rFonts w:cs="Segoe UI"/>
               </w:rPr>
-              <w:t>Cả 2</w:t>
+              <w:t>Đặng Phương Nam</w:t>
+            </w:r>
+          </w:p>
+          <w:p>
+            <w:pPr>
+              <w:jc w:val="center"/>
+              <w:cnfStyle w:val="000000100000" w:firstRow="0" w:lastRow="0" w:firstColumn="0" w:lastColumn="0" w:oddVBand="0" w:evenVBand="0" w:oddHBand="1" w:evenHBand="0" w:firstRowFirstColumn="0" w:firstRowLastColumn="0" w:lastRowFirstColumn="0" w:lastRowLastColumn="0"/>
+              <w:rPr>
+                <w:rFonts w:cs="Segoe UI"/>
+              </w:rPr>
+            </w:pPr>
+            <w:r>
+              <w:rPr>
+                <w:rFonts w:cs="Segoe UI"/>
+              </w:rPr>
+              <w:t>Lê Minh Nghĩa</w:t>
             </w:r>
           </w:p>
         </w:tc>
@@ -2897,7 +2990,22 @@
               <w:rPr>
                 <w:rFonts w:cs="Segoe UI"/>
               </w:rPr>
-              <w:t>Cả 2</w:t>
+              <w:t>Đặng Phương Nam</w:t>
+            </w:r>
+          </w:p>
+          <w:p>
+            <w:pPr>
+              <w:jc w:val="center"/>
+              <w:cnfStyle w:val="000000010000" w:firstRow="0" w:lastRow="0" w:firstColumn="0" w:lastColumn="0" w:oddVBand="0" w:evenVBand="0" w:oddHBand="0" w:evenHBand="1" w:firstRowFirstColumn="0" w:firstRowLastColumn="0" w:lastRowFirstColumn="0" w:lastRowLastColumn="0"/>
+              <w:rPr>
+                <w:rFonts w:cs="Segoe UI"/>
+              </w:rPr>
+            </w:pPr>
+            <w:r>
+              <w:rPr>
+                <w:rFonts w:cs="Segoe UI"/>
+              </w:rPr>
+              <w:t>Lê Minh Nghĩa</w:t>
             </w:r>
           </w:p>
         </w:tc>
@@ -7659,6 +7767,7 @@
     <w:rsid w:val="0036061B"/>
     <w:rsid w:val="003B1F6F"/>
     <w:rsid w:val="003D5249"/>
+    <w:rsid w:val="00450030"/>
     <w:rsid w:val="00485779"/>
     <w:rsid w:val="004C0C39"/>
     <w:rsid w:val="004F255B"/>
@@ -7682,6 +7791,7 @@
     <w:rsid w:val="008E351E"/>
     <w:rsid w:val="00923546"/>
     <w:rsid w:val="00937FA4"/>
+    <w:rsid w:val="009540D3"/>
     <w:rsid w:val="009621E4"/>
     <w:rsid w:val="00962213"/>
     <w:rsid w:val="009A72A6"/>
@@ -8508,7 +8618,7 @@
 </file>
 
 <file path=customXml/itemProps2.xml><?xml version="1.0" encoding="utf-8"?>
-<ds:datastoreItem xmlns:ds="http://schemas.openxmlformats.org/officeDocument/2006/customXml" ds:itemID="{9813E730-6F95-4D06-81D4-F2093148B234}">
+<ds:datastoreItem xmlns:ds="http://schemas.openxmlformats.org/officeDocument/2006/customXml" ds:itemID="{20BAED4A-08FC-4748-A8C8-5270A324D045}">
   <ds:schemaRefs>
     <ds:schemaRef ds:uri="http://schemas.openxmlformats.org/officeDocument/2006/bibliography"/>
   </ds:schemaRefs>

</xml_diff>